<commit_message>
submitted most of them
five hours left
</commit_message>
<xml_diff>
--- a/個人申請/交通大學/讀書計畫.docx
+++ b/個人申請/交通大學/讀書計畫.docx
@@ -104,15 +104,7 @@
         <w:rPr>
           <w:rFonts w:hint="eastAsia"/>
         </w:rPr>
-        <w:t>感興趣，在貴校不</w:t>
-      </w:r>
-      <w:bookmarkStart w:id="2" w:name="_GoBack"/>
-      <w:bookmarkEnd w:id="2"/>
-      <w:r>
-        <w:rPr>
-          <w:rFonts w:hint="eastAsia"/>
-        </w:rPr>
-        <w:t>僅有</w:t>
+        <w:t>感興趣，在貴校不僅有</w:t>
       </w:r>
       <w:r>
         <w:rPr>
@@ -169,7 +161,7 @@
       <w:pPr>
         <w:pStyle w:val="2"/>
       </w:pPr>
-      <w:bookmarkStart w:id="3" w:name="_Toc28455717"/>
+      <w:bookmarkStart w:id="2" w:name="_Toc28455717"/>
       <w:r>
         <w:rPr>
           <w:rFonts w:hint="eastAsia"/>
@@ -182,7 +174,7 @@
         </w:rPr>
         <w:t>為何選擇資訊工程系</w:t>
       </w:r>
-      <w:bookmarkEnd w:id="3"/>
+      <w:bookmarkEnd w:id="2"/>
     </w:p>
     <w:p>
       <w:r>
@@ -328,7 +320,7 @@
       <w:pPr>
         <w:pStyle w:val="2"/>
       </w:pPr>
-      <w:bookmarkStart w:id="4" w:name="_Toc28455718"/>
+      <w:bookmarkStart w:id="3" w:name="_Toc28455718"/>
       <w:r>
         <w:rPr>
           <w:rFonts w:hint="eastAsia"/>
@@ -347,7 +339,7 @@
         </w:rPr>
         <w:t>展望</w:t>
       </w:r>
-      <w:bookmarkEnd w:id="4"/>
+      <w:bookmarkEnd w:id="3"/>
     </w:p>
     <w:p>
       <w:pPr>
@@ -552,7 +544,7 @@
       <w:pPr>
         <w:pStyle w:val="1"/>
       </w:pPr>
-      <w:bookmarkStart w:id="5" w:name="_Toc28455719"/>
+      <w:bookmarkStart w:id="4" w:name="_Toc28455719"/>
       <w:r>
         <w:rPr>
           <w:rFonts w:hint="eastAsia"/>
@@ -566,13 +558,13 @@
         </w:rPr>
         <w:t>、讀書計畫</w:t>
       </w:r>
-      <w:bookmarkEnd w:id="5"/>
+      <w:bookmarkEnd w:id="4"/>
     </w:p>
     <w:p>
       <w:pPr>
         <w:pStyle w:val="2"/>
       </w:pPr>
-      <w:bookmarkStart w:id="6" w:name="_Toc28455720"/>
+      <w:bookmarkStart w:id="5" w:name="_Toc28455720"/>
       <w:r>
         <w:rPr>
           <w:rFonts w:hint="eastAsia"/>
@@ -612,7 +604,7 @@
         </w:rPr>
         <w:t>到大學</w:t>
       </w:r>
-      <w:bookmarkEnd w:id="6"/>
+      <w:bookmarkEnd w:id="5"/>
     </w:p>
     <w:p>
       <w:r>
@@ -903,7 +895,7 @@
         </w:rPr>
         <w:t xml:space="preserve"> </w:t>
       </w:r>
-      <w:bookmarkStart w:id="7" w:name="_Toc28455721"/>
+      <w:bookmarkStart w:id="6" w:name="_Toc28455721"/>
       <w:r>
         <w:rPr>
           <w:rFonts w:hint="eastAsia"/>
@@ -949,73 +941,120 @@
         </w:rPr>
         <w:t>前兩年</w:t>
       </w:r>
-      <w:bookmarkEnd w:id="7"/>
+      <w:bookmarkEnd w:id="6"/>
+    </w:p>
+    <w:p>
+      <w:r>
+        <w:tab/>
+      </w:r>
+      <w:r>
+        <w:rPr>
+          <w:rFonts w:hint="eastAsia"/>
+        </w:rPr>
+        <w:t>以下是我在大學前兩年</w:t>
+      </w:r>
+      <w:r>
+        <w:rPr>
+          <w:rFonts w:hint="eastAsia"/>
+        </w:rPr>
+        <w:t>的</w:t>
+      </w:r>
+      <w:r>
+        <w:rPr>
+          <w:rFonts w:hint="eastAsia"/>
+        </w:rPr>
+        <w:t>讀書計畫</w:t>
+      </w:r>
+      <w:r>
+        <w:rPr>
+          <w:rFonts w:hint="eastAsia"/>
+        </w:rPr>
+        <w:t>，</w:t>
+      </w:r>
+      <w:r>
+        <w:rPr>
+          <w:rFonts w:hint="eastAsia"/>
+        </w:rPr>
+        <w:t>若是行有餘力，希望能夠考取</w:t>
+      </w:r>
+      <w:r>
+        <w:rPr>
+          <w:rStyle w:val="af8"/>
+          <w:rFonts w:hint="eastAsia"/>
+        </w:rPr>
+        <w:t>多益金色證書</w:t>
+      </w:r>
+      <w:bookmarkStart w:id="7" w:name="_Toc28455722"/>
+      <w:r>
+        <w:rPr>
+          <w:rFonts w:hint="eastAsia"/>
+        </w:rPr>
+        <w:t>。</w:t>
+      </w:r>
     </w:p>
     <w:p>
       <w:pPr>
+        <w:pStyle w:val="aff1"/>
+        <w:numPr>
+          <w:ilvl w:val="0"/>
+          <w:numId w:val="3"/>
+        </w:numPr>
+      </w:pPr>
+      <w:r>
+        <w:rPr>
+          <w:rFonts w:hint="eastAsia"/>
+        </w:rPr>
+        <w:t>選修</w:t>
+      </w:r>
+      <w:r>
         <w:rPr>
           <w:rStyle w:val="af8"/>
-        </w:rPr>
+          <w:rFonts w:hint="eastAsia"/>
+        </w:rPr>
+        <w:t>物理</w:t>
+      </w:r>
+      <w:r>
+        <w:rPr>
+          <w:rFonts w:hint="eastAsia"/>
+        </w:rPr>
+        <w:t>或是</w:t>
+      </w:r>
+      <w:r>
+        <w:rPr>
+          <w:rStyle w:val="af8"/>
+          <w:rFonts w:hint="eastAsia"/>
+        </w:rPr>
+        <w:t>普通生物</w:t>
+      </w:r>
+      <w:bookmarkStart w:id="8" w:name="_GoBack"/>
+      <w:bookmarkEnd w:id="8"/>
+    </w:p>
+    <w:p>
+      <w:pPr>
+        <w:pStyle w:val="aff1"/>
+        <w:numPr>
+          <w:ilvl w:val="0"/>
+          <w:numId w:val="3"/>
+        </w:numPr>
       </w:pPr>
       <w:r>
-        <w:tab/>
-      </w:r>
-      <w:r>
-        <w:rPr>
-          <w:rFonts w:hint="eastAsia"/>
-        </w:rPr>
-        <w:t>以下是我在大學前兩年</w:t>
-      </w:r>
-      <w:r>
-        <w:rPr>
-          <w:rFonts w:hint="eastAsia"/>
-        </w:rPr>
-        <w:t>的</w:t>
-      </w:r>
-      <w:r>
-        <w:rPr>
-          <w:rFonts w:hint="eastAsia"/>
-        </w:rPr>
-        <w:t>讀書計畫</w:t>
-      </w:r>
-      <w:r>
-        <w:rPr>
-          <w:rFonts w:hint="eastAsia"/>
-        </w:rPr>
-        <w:t>，</w:t>
-      </w:r>
-      <w:r>
-        <w:rPr>
-          <w:rFonts w:hint="eastAsia"/>
-        </w:rPr>
-        <w:t>若是行有餘力，希望能夠考取</w:t>
+        <w:rPr>
+          <w:rFonts w:hint="eastAsia"/>
+        </w:rPr>
+        <w:t>去清大</w:t>
+      </w:r>
+      <w:r>
+        <w:rPr>
+          <w:rFonts w:hint="eastAsia"/>
+        </w:rPr>
+        <w:t>選修</w:t>
       </w:r>
       <w:r>
         <w:rPr>
           <w:rStyle w:val="af8"/>
           <w:rFonts w:hint="eastAsia"/>
         </w:rPr>
-        <w:t>多益金色證書</w:t>
-      </w:r>
-      <w:bookmarkStart w:id="8" w:name="_Toc28455722"/>
-      <w:r>
-        <w:rPr>
-          <w:rFonts w:hint="eastAsia"/>
-        </w:rPr>
-        <w:t>，並且</w:t>
-      </w:r>
-      <w:r>
-        <w:rPr>
-          <w:rStyle w:val="af8"/>
-          <w:rFonts w:hint="eastAsia"/>
-        </w:rPr>
-        <w:t>免修計算機概論與程式設計</w:t>
-      </w:r>
-      <w:r>
-        <w:rPr>
-          <w:rFonts w:hint="eastAsia"/>
-        </w:rPr>
-        <w:t>。</w:t>
+        <w:t>經濟相關的課程</w:t>
       </w:r>
     </w:p>
     <w:p>
@@ -1049,7 +1088,7 @@
         </w:rPr>
         <w:t>大學後兩年</w:t>
       </w:r>
-      <w:bookmarkEnd w:id="8"/>
+      <w:bookmarkEnd w:id="7"/>
     </w:p>
     <w:p>
       <w:r>
@@ -1474,6 +1513,182 @@
 <file path=word/numbering.xml><?xml version="1.0" encoding="utf-8"?>
 <w:numbering xmlns:wpc="http://schemas.microsoft.com/office/word/2010/wordprocessingCanvas" xmlns:mc="http://schemas.openxmlformats.org/markup-compatibility/2006" xmlns:o="urn:schemas-microsoft-com:office:office" xmlns:r="http://schemas.openxmlformats.org/officeDocument/2006/relationships" xmlns:m="http://schemas.openxmlformats.org/officeDocument/2006/math" xmlns:v="urn:schemas-microsoft-com:vml" xmlns:wp14="http://schemas.microsoft.com/office/word/2010/wordprocessingDrawing" xmlns:wp="http://schemas.openxmlformats.org/drawingml/2006/wordprocessingDrawing" xmlns:w10="urn:schemas-microsoft-com:office:word" xmlns:w="http://schemas.openxmlformats.org/wordprocessingml/2006/main" xmlns:w14="http://schemas.microsoft.com/office/word/2010/wordml" xmlns:w15="http://schemas.microsoft.com/office/word/2012/wordml" xmlns:wpg="http://schemas.microsoft.com/office/word/2010/wordprocessingGroup" xmlns:wpi="http://schemas.microsoft.com/office/word/2010/wordprocessingInk" xmlns:wne="http://schemas.microsoft.com/office/word/2006/wordml" xmlns:wps="http://schemas.microsoft.com/office/word/2010/wordprocessingShape" mc:Ignorable="w14 w15 wp14">
   <w:abstractNum w:abstractNumId="0" w15:restartNumberingAfterBreak="0">
+    <w:nsid w:val="22D02D41"/>
+    <w:multiLevelType w:val="hybridMultilevel"/>
+    <w:tmpl w:val="D8246844"/>
+    <w:lvl w:ilvl="0" w:tplc="E01C46B2">
+      <w:start w:val="1"/>
+      <w:numFmt w:val="decimal"/>
+      <w:lvlText w:val="%1."/>
+      <w:lvlJc w:val="left"/>
+      <w:pPr>
+        <w:ind w:left="720" w:hanging="360"/>
+      </w:pPr>
+      <w:rPr>
+        <w:rFonts w:hint="default"/>
+        <w:color w:val="auto"/>
+      </w:rPr>
+    </w:lvl>
+    <w:lvl w:ilvl="1" w:tplc="04090019" w:tentative="1">
+      <w:start w:val="1"/>
+      <w:numFmt w:val="lowerLetter"/>
+      <w:lvlText w:val="%2."/>
+      <w:lvlJc w:val="left"/>
+      <w:pPr>
+        <w:ind w:left="1440" w:hanging="360"/>
+      </w:pPr>
+    </w:lvl>
+    <w:lvl w:ilvl="2" w:tplc="0409001B" w:tentative="1">
+      <w:start w:val="1"/>
+      <w:numFmt w:val="lowerRoman"/>
+      <w:lvlText w:val="%3."/>
+      <w:lvlJc w:val="right"/>
+      <w:pPr>
+        <w:ind w:left="2160" w:hanging="180"/>
+      </w:pPr>
+    </w:lvl>
+    <w:lvl w:ilvl="3" w:tplc="0409000F" w:tentative="1">
+      <w:start w:val="1"/>
+      <w:numFmt w:val="decimal"/>
+      <w:lvlText w:val="%4."/>
+      <w:lvlJc w:val="left"/>
+      <w:pPr>
+        <w:ind w:left="2880" w:hanging="360"/>
+      </w:pPr>
+    </w:lvl>
+    <w:lvl w:ilvl="4" w:tplc="04090019" w:tentative="1">
+      <w:start w:val="1"/>
+      <w:numFmt w:val="lowerLetter"/>
+      <w:lvlText w:val="%5."/>
+      <w:lvlJc w:val="left"/>
+      <w:pPr>
+        <w:ind w:left="3600" w:hanging="360"/>
+      </w:pPr>
+    </w:lvl>
+    <w:lvl w:ilvl="5" w:tplc="0409001B" w:tentative="1">
+      <w:start w:val="1"/>
+      <w:numFmt w:val="lowerRoman"/>
+      <w:lvlText w:val="%6."/>
+      <w:lvlJc w:val="right"/>
+      <w:pPr>
+        <w:ind w:left="4320" w:hanging="180"/>
+      </w:pPr>
+    </w:lvl>
+    <w:lvl w:ilvl="6" w:tplc="0409000F" w:tentative="1">
+      <w:start w:val="1"/>
+      <w:numFmt w:val="decimal"/>
+      <w:lvlText w:val="%7."/>
+      <w:lvlJc w:val="left"/>
+      <w:pPr>
+        <w:ind w:left="5040" w:hanging="360"/>
+      </w:pPr>
+    </w:lvl>
+    <w:lvl w:ilvl="7" w:tplc="04090019" w:tentative="1">
+      <w:start w:val="1"/>
+      <w:numFmt w:val="lowerLetter"/>
+      <w:lvlText w:val="%8."/>
+      <w:lvlJc w:val="left"/>
+      <w:pPr>
+        <w:ind w:left="5760" w:hanging="360"/>
+      </w:pPr>
+    </w:lvl>
+    <w:lvl w:ilvl="8" w:tplc="0409001B" w:tentative="1">
+      <w:start w:val="1"/>
+      <w:numFmt w:val="lowerRoman"/>
+      <w:lvlText w:val="%9."/>
+      <w:lvlJc w:val="right"/>
+      <w:pPr>
+        <w:ind w:left="6480" w:hanging="180"/>
+      </w:pPr>
+    </w:lvl>
+  </w:abstractNum>
+  <w:abstractNum w:abstractNumId="1" w15:restartNumberingAfterBreak="0">
+    <w:nsid w:val="6378514C"/>
+    <w:multiLevelType w:val="hybridMultilevel"/>
+    <w:tmpl w:val="095C4C24"/>
+    <w:lvl w:ilvl="0" w:tplc="0409000F">
+      <w:start w:val="1"/>
+      <w:numFmt w:val="decimal"/>
+      <w:lvlText w:val="%1."/>
+      <w:lvlJc w:val="left"/>
+      <w:pPr>
+        <w:ind w:left="720" w:hanging="360"/>
+      </w:pPr>
+    </w:lvl>
+    <w:lvl w:ilvl="1" w:tplc="04090019" w:tentative="1">
+      <w:start w:val="1"/>
+      <w:numFmt w:val="lowerLetter"/>
+      <w:lvlText w:val="%2."/>
+      <w:lvlJc w:val="left"/>
+      <w:pPr>
+        <w:ind w:left="1440" w:hanging="360"/>
+      </w:pPr>
+    </w:lvl>
+    <w:lvl w:ilvl="2" w:tplc="0409001B" w:tentative="1">
+      <w:start w:val="1"/>
+      <w:numFmt w:val="lowerRoman"/>
+      <w:lvlText w:val="%3."/>
+      <w:lvlJc w:val="right"/>
+      <w:pPr>
+        <w:ind w:left="2160" w:hanging="180"/>
+      </w:pPr>
+    </w:lvl>
+    <w:lvl w:ilvl="3" w:tplc="0409000F" w:tentative="1">
+      <w:start w:val="1"/>
+      <w:numFmt w:val="decimal"/>
+      <w:lvlText w:val="%4."/>
+      <w:lvlJc w:val="left"/>
+      <w:pPr>
+        <w:ind w:left="2880" w:hanging="360"/>
+      </w:pPr>
+    </w:lvl>
+    <w:lvl w:ilvl="4" w:tplc="04090019" w:tentative="1">
+      <w:start w:val="1"/>
+      <w:numFmt w:val="lowerLetter"/>
+      <w:lvlText w:val="%5."/>
+      <w:lvlJc w:val="left"/>
+      <w:pPr>
+        <w:ind w:left="3600" w:hanging="360"/>
+      </w:pPr>
+    </w:lvl>
+    <w:lvl w:ilvl="5" w:tplc="0409001B" w:tentative="1">
+      <w:start w:val="1"/>
+      <w:numFmt w:val="lowerRoman"/>
+      <w:lvlText w:val="%6."/>
+      <w:lvlJc w:val="right"/>
+      <w:pPr>
+        <w:ind w:left="4320" w:hanging="180"/>
+      </w:pPr>
+    </w:lvl>
+    <w:lvl w:ilvl="6" w:tplc="0409000F" w:tentative="1">
+      <w:start w:val="1"/>
+      <w:numFmt w:val="decimal"/>
+      <w:lvlText w:val="%7."/>
+      <w:lvlJc w:val="left"/>
+      <w:pPr>
+        <w:ind w:left="5040" w:hanging="360"/>
+      </w:pPr>
+    </w:lvl>
+    <w:lvl w:ilvl="7" w:tplc="04090019" w:tentative="1">
+      <w:start w:val="1"/>
+      <w:numFmt w:val="lowerLetter"/>
+      <w:lvlText w:val="%8."/>
+      <w:lvlJc w:val="left"/>
+      <w:pPr>
+        <w:ind w:left="5760" w:hanging="360"/>
+      </w:pPr>
+    </w:lvl>
+    <w:lvl w:ilvl="8" w:tplc="0409001B" w:tentative="1">
+      <w:start w:val="1"/>
+      <w:numFmt w:val="lowerRoman"/>
+      <w:lvlText w:val="%9."/>
+      <w:lvlJc w:val="right"/>
+      <w:pPr>
+        <w:ind w:left="6480" w:hanging="180"/>
+      </w:pPr>
+    </w:lvl>
+  </w:abstractNum>
+  <w:abstractNum w:abstractNumId="2" w15:restartNumberingAfterBreak="0">
     <w:nsid w:val="7FAB1620"/>
     <w:multiLevelType w:val="multilevel"/>
     <w:tmpl w:val="DD664ECE"/>
@@ -1587,6 +1802,12 @@
     </w:lvl>
   </w:abstractNum>
   <w:num w:numId="1">
+    <w:abstractNumId w:val="2"/>
+  </w:num>
+  <w:num w:numId="2">
+    <w:abstractNumId w:val="1"/>
+  </w:num>
+  <w:num w:numId="3">
     <w:abstractNumId w:val="0"/>
   </w:num>
 </w:numbering>
@@ -2885,6 +3106,17 @@
       <w:color w:val="5B9BD5" w:themeColor="accent1"/>
     </w:rPr>
   </w:style>
+  <w:style w:type="paragraph" w:styleId="aff1">
+    <w:name w:val="List Paragraph"/>
+    <w:basedOn w:val="a"/>
+    <w:uiPriority w:val="34"/>
+    <w:qFormat/>
+    <w:rsid w:val="000D3113"/>
+    <w:pPr>
+      <w:ind w:left="720"/>
+      <w:contextualSpacing/>
+    </w:pPr>
+  </w:style>
 </w:styles>
 </file>
 
@@ -4264,44 +4496,44 @@
     </dgm:pt>
   </dgm:ptLst>
   <dgm:cxnLst>
-    <dgm:cxn modelId="{B004B7A8-EE56-488F-840C-E81562C1A221}" type="presOf" srcId="{79EF781F-4DF7-4C2F-BB46-C841FE6B6FEE}" destId="{29991A5B-2369-4089-8BAB-88A89190D681}" srcOrd="0" destOrd="0" presId="urn:microsoft.com/office/officeart/2005/8/layout/hList1"/>
     <dgm:cxn modelId="{AA909B15-5572-4C46-8544-BAB086D685A2}" srcId="{79EF781F-4DF7-4C2F-BB46-C841FE6B6FEE}" destId="{61CF2A82-BCF3-4C27-891F-ED410ED82437}" srcOrd="3" destOrd="0" parTransId="{004A753E-CBD3-4703-A6C1-6532EAE3CD76}" sibTransId="{7FBA5FB1-753D-4C6C-91A8-DBF475DBDB64}"/>
+    <dgm:cxn modelId="{9A3D9682-0E6E-4F39-A7C3-8AA54E42C8A0}" type="presOf" srcId="{F3F9F3AA-59DA-4B1C-8D0B-448DA6415D57}" destId="{D412A4D6-F5D0-4DC0-9210-699369CAF543}" srcOrd="0" destOrd="1" presId="urn:microsoft.com/office/officeart/2005/8/layout/hList1"/>
     <dgm:cxn modelId="{1E4E973E-C8DB-44B7-B305-7888D6472D6B}" srcId="{BA53A8E4-1304-4815-813E-D97F4AEC6EA8}" destId="{F3F9F3AA-59DA-4B1C-8D0B-448DA6415D57}" srcOrd="1" destOrd="0" parTransId="{A9072BDB-6F6B-40BF-BCD3-29856A1CC04C}" sibTransId="{9B231E2A-F0E0-420D-99FC-904B71E7727F}"/>
     <dgm:cxn modelId="{BE2FC866-299A-4219-9E44-AC133D0CA478}" srcId="{2B137DD7-EF6D-427D-A7C3-8B9F80030FF1}" destId="{56C1DDE7-FDB9-41DB-B14E-73DB0AD27DAB}" srcOrd="1" destOrd="0" parTransId="{E859AE9A-4BE6-44F5-90A1-7135C40A1105}" sibTransId="{C780BC67-2118-4B0E-9ED4-A304E214ADAA}"/>
     <dgm:cxn modelId="{1D4F430C-A2AF-4743-B21D-5E84FC96296E}" srcId="{BA53A8E4-1304-4815-813E-D97F4AEC6EA8}" destId="{908B7A91-1ADF-444A-B830-9E211347D6D5}" srcOrd="2" destOrd="0" parTransId="{3F15E50A-5F97-4BEC-A8A1-922F0CF123F6}" sibTransId="{3CE35D39-A49E-46BC-A56A-AAC1C7EA868D}"/>
-    <dgm:cxn modelId="{8842637C-B9CE-4A20-A249-E41991B133DF}" type="presOf" srcId="{7768D89A-FD7A-4041-882A-2DA16D5326B5}" destId="{E0DFD955-4FAF-4814-BFE5-7EE315E0E314}" srcOrd="0" destOrd="2" presId="urn:microsoft.com/office/officeart/2005/8/layout/hList1"/>
-    <dgm:cxn modelId="{2307D553-E967-4EB7-8F84-32BBCA4F0F8B}" type="presOf" srcId="{B1388908-A4A2-49EC-AB17-C7AD8150E733}" destId="{A93AB908-25A2-4594-9F60-57F85A896FF8}" srcOrd="0" destOrd="1" presId="urn:microsoft.com/office/officeart/2005/8/layout/hList1"/>
+    <dgm:cxn modelId="{D550925A-C08E-4D94-9210-A0EE17A91D52}" type="presOf" srcId="{79EF781F-4DF7-4C2F-BB46-C841FE6B6FEE}" destId="{29991A5B-2369-4089-8BAB-88A89190D681}" srcOrd="0" destOrd="0" presId="urn:microsoft.com/office/officeart/2005/8/layout/hList1"/>
     <dgm:cxn modelId="{D9700898-56D3-4803-B167-C45FAD6EFDBC}" srcId="{A1982655-368E-48FA-A8DF-4F78DF68F90E}" destId="{BA53A8E4-1304-4815-813E-D97F4AEC6EA8}" srcOrd="1" destOrd="0" parTransId="{0FEFA85A-1964-4996-B601-CCF48483BC39}" sibTransId="{BCEDFDFF-DA1E-44AC-8736-06A302B87FEB}"/>
     <dgm:cxn modelId="{EEEBC24A-18A0-4356-B4E1-DA134260E181}" srcId="{A1982655-368E-48FA-A8DF-4F78DF68F90E}" destId="{2B137DD7-EF6D-427D-A7C3-8B9F80030FF1}" srcOrd="2" destOrd="0" parTransId="{CD76F48D-C554-4DB7-92D1-3675A51AF0EC}" sibTransId="{D9850D1D-BFD3-48A9-A8AE-B4B5F3559682}"/>
-    <dgm:cxn modelId="{4D597BAE-5F55-42A6-B97D-F7D5455904BB}" type="presOf" srcId="{908B7A91-1ADF-444A-B830-9E211347D6D5}" destId="{D412A4D6-F5D0-4DC0-9210-699369CAF543}" srcOrd="0" destOrd="2" presId="urn:microsoft.com/office/officeart/2005/8/layout/hList1"/>
-    <dgm:cxn modelId="{4E271E19-9E6E-4FFD-99FC-1E2C6B5F736C}" type="presOf" srcId="{6C373C65-5DF7-435D-A2A7-046A1B4FA158}" destId="{A93AB908-25A2-4594-9F60-57F85A896FF8}" srcOrd="0" destOrd="0" presId="urn:microsoft.com/office/officeart/2005/8/layout/hList1"/>
-    <dgm:cxn modelId="{E2B29219-8A1C-4F02-A9EA-4D1E04752F3F}" type="presOf" srcId="{1673CE20-5B34-4F6E-9BDC-DCCE304ADB53}" destId="{E0DFD955-4FAF-4814-BFE5-7EE315E0E314}" srcOrd="0" destOrd="0" presId="urn:microsoft.com/office/officeart/2005/8/layout/hList1"/>
+    <dgm:cxn modelId="{7D1D5019-F8E7-4B20-9817-161DAAC3E4A2}" type="presOf" srcId="{7768D89A-FD7A-4041-882A-2DA16D5326B5}" destId="{E0DFD955-4FAF-4814-BFE5-7EE315E0E314}" srcOrd="0" destOrd="2" presId="urn:microsoft.com/office/officeart/2005/8/layout/hList1"/>
     <dgm:cxn modelId="{68EF1467-A0B2-4CD0-B1E8-BBB319FB0AB3}" srcId="{A1982655-368E-48FA-A8DF-4F78DF68F90E}" destId="{79EF781F-4DF7-4C2F-BB46-C841FE6B6FEE}" srcOrd="0" destOrd="0" parTransId="{C64344CF-7135-4BF8-B006-38387D6840CB}" sibTransId="{7D534A7B-B440-48AE-925F-DEB0BBA49FEA}"/>
+    <dgm:cxn modelId="{01B4FDC5-A4FB-4AE5-B1A8-F39BBCD99F77}" type="presOf" srcId="{BA53A8E4-1304-4815-813E-D97F4AEC6EA8}" destId="{2A155A8E-DDF4-4A76-B76C-BB5E58ADDDD0}" srcOrd="0" destOrd="0" presId="urn:microsoft.com/office/officeart/2005/8/layout/hList1"/>
+    <dgm:cxn modelId="{0D33EC02-9B74-4BB6-8FAA-C6E146271AD6}" type="presOf" srcId="{1673CE20-5B34-4F6E-9BDC-DCCE304ADB53}" destId="{E0DFD955-4FAF-4814-BFE5-7EE315E0E314}" srcOrd="0" destOrd="0" presId="urn:microsoft.com/office/officeart/2005/8/layout/hList1"/>
     <dgm:cxn modelId="{1FCE32E7-3B93-4061-974A-204F2DAC3CF5}" srcId="{2B137DD7-EF6D-427D-A7C3-8B9F80030FF1}" destId="{1673CE20-5B34-4F6E-9BDC-DCCE304ADB53}" srcOrd="0" destOrd="0" parTransId="{BEA4A0C5-5F4D-45B5-A9D6-7F16C774444B}" sibTransId="{73036574-7C88-46C7-BBE6-CCE02A7996AA}"/>
+    <dgm:cxn modelId="{256AD6BE-5FE6-4C62-B227-38984CBED38A}" type="presOf" srcId="{6C373C65-5DF7-435D-A2A7-046A1B4FA158}" destId="{A93AB908-25A2-4594-9F60-57F85A896FF8}" srcOrd="0" destOrd="0" presId="urn:microsoft.com/office/officeart/2005/8/layout/hList1"/>
     <dgm:cxn modelId="{E4CF2898-B92D-4395-8888-82DF11CD2220}" srcId="{79EF781F-4DF7-4C2F-BB46-C841FE6B6FEE}" destId="{6C373C65-5DF7-435D-A2A7-046A1B4FA158}" srcOrd="0" destOrd="0" parTransId="{45B5C035-61EA-48F5-8888-2C04B3357CC9}" sibTransId="{5A7B47EC-C27F-4D17-AB2E-37459BDE4A9A}"/>
-    <dgm:cxn modelId="{6D390BD7-A83C-403A-B1EE-3563B8551AE5}" type="presOf" srcId="{2B137DD7-EF6D-427D-A7C3-8B9F80030FF1}" destId="{2C59AD4A-3DFC-4747-8593-9299AE6C9F39}" srcOrd="0" destOrd="0" presId="urn:microsoft.com/office/officeart/2005/8/layout/hList1"/>
+    <dgm:cxn modelId="{85122FCD-E641-4787-B763-7BC631143F1B}" type="presOf" srcId="{2B137DD7-EF6D-427D-A7C3-8B9F80030FF1}" destId="{2C59AD4A-3DFC-4747-8593-9299AE6C9F39}" srcOrd="0" destOrd="0" presId="urn:microsoft.com/office/officeart/2005/8/layout/hList1"/>
     <dgm:cxn modelId="{0920A7D7-8A07-49F6-B834-62459375210C}" srcId="{2B137DD7-EF6D-427D-A7C3-8B9F80030FF1}" destId="{7768D89A-FD7A-4041-882A-2DA16D5326B5}" srcOrd="2" destOrd="0" parTransId="{DEC5348C-38BA-4D85-AC63-A98E3F7BCF0E}" sibTransId="{1F2401E4-D3D7-41AB-AF79-E3A87E935107}"/>
     <dgm:cxn modelId="{4AC6A3C2-4405-4CC0-8B09-FE8392E08199}" srcId="{79EF781F-4DF7-4C2F-BB46-C841FE6B6FEE}" destId="{B1388908-A4A2-49EC-AB17-C7AD8150E733}" srcOrd="1" destOrd="0" parTransId="{04446342-5C2C-4BCE-ABC1-E06E70225963}" sibTransId="{00766A40-1E2F-4325-A9DA-C9C423995020}"/>
     <dgm:cxn modelId="{71E6E5FC-3B0C-4DA8-82B9-4CFBBA00FD61}" srcId="{79EF781F-4DF7-4C2F-BB46-C841FE6B6FEE}" destId="{9B724F38-279D-4188-89FB-FCAE1AA2C003}" srcOrd="2" destOrd="0" parTransId="{4AB3FD38-8CBA-412E-8E76-FBE6F2942AED}" sibTransId="{7AC18DD3-BBCC-40B4-9F59-1EA94AE53D81}"/>
-    <dgm:cxn modelId="{5969DA17-584F-4799-B889-ABE36EB4F832}" type="presOf" srcId="{61CF2A82-BCF3-4C27-891F-ED410ED82437}" destId="{A93AB908-25A2-4594-9F60-57F85A896FF8}" srcOrd="0" destOrd="3" presId="urn:microsoft.com/office/officeart/2005/8/layout/hList1"/>
-    <dgm:cxn modelId="{75865B88-F809-4904-8640-3BDF58091C6A}" type="presOf" srcId="{BA53A8E4-1304-4815-813E-D97F4AEC6EA8}" destId="{2A155A8E-DDF4-4A76-B76C-BB5E58ADDDD0}" srcOrd="0" destOrd="0" presId="urn:microsoft.com/office/officeart/2005/8/layout/hList1"/>
-    <dgm:cxn modelId="{FC3253CB-F179-4571-8545-203B89DF3E0C}" type="presOf" srcId="{56C1DDE7-FDB9-41DB-B14E-73DB0AD27DAB}" destId="{E0DFD955-4FAF-4814-BFE5-7EE315E0E314}" srcOrd="0" destOrd="1" presId="urn:microsoft.com/office/officeart/2005/8/layout/hList1"/>
-    <dgm:cxn modelId="{F1651F16-92CC-43EB-9797-5AC280E0F42E}" type="presOf" srcId="{04B04557-3F8B-4C90-82E6-EFDB12577865}" destId="{D412A4D6-F5D0-4DC0-9210-699369CAF543}" srcOrd="0" destOrd="0" presId="urn:microsoft.com/office/officeart/2005/8/layout/hList1"/>
-    <dgm:cxn modelId="{69EEDD67-56F4-4DD1-A2CB-0A1FFC7C6E68}" type="presOf" srcId="{F3F9F3AA-59DA-4B1C-8D0B-448DA6415D57}" destId="{D412A4D6-F5D0-4DC0-9210-699369CAF543}" srcOrd="0" destOrd="1" presId="urn:microsoft.com/office/officeart/2005/8/layout/hList1"/>
-    <dgm:cxn modelId="{A60F85E9-7B97-4D92-8702-83D672D85B79}" type="presOf" srcId="{9B724F38-279D-4188-89FB-FCAE1AA2C003}" destId="{A93AB908-25A2-4594-9F60-57F85A896FF8}" srcOrd="0" destOrd="2" presId="urn:microsoft.com/office/officeart/2005/8/layout/hList1"/>
+    <dgm:cxn modelId="{2EFE0F38-7C62-4651-8CB8-26BC77497D77}" type="presOf" srcId="{04B04557-3F8B-4C90-82E6-EFDB12577865}" destId="{D412A4D6-F5D0-4DC0-9210-699369CAF543}" srcOrd="0" destOrd="0" presId="urn:microsoft.com/office/officeart/2005/8/layout/hList1"/>
+    <dgm:cxn modelId="{9E42CF6F-7B7D-43A1-8892-C91B6D7FF524}" type="presOf" srcId="{61CF2A82-BCF3-4C27-891F-ED410ED82437}" destId="{A93AB908-25A2-4594-9F60-57F85A896FF8}" srcOrd="0" destOrd="3" presId="urn:microsoft.com/office/officeart/2005/8/layout/hList1"/>
+    <dgm:cxn modelId="{517DB398-4C0C-410E-8B14-6B61BC86A703}" type="presOf" srcId="{A1982655-368E-48FA-A8DF-4F78DF68F90E}" destId="{325F7119-C85C-4413-BC94-193F7E3763E9}" srcOrd="0" destOrd="0" presId="urn:microsoft.com/office/officeart/2005/8/layout/hList1"/>
     <dgm:cxn modelId="{B7A6F6FF-29AF-43E6-A948-6A9635D70B90}" srcId="{BA53A8E4-1304-4815-813E-D97F4AEC6EA8}" destId="{04B04557-3F8B-4C90-82E6-EFDB12577865}" srcOrd="0" destOrd="0" parTransId="{6696B509-7AEF-4BAA-9FC3-7D3B93BC04A8}" sibTransId="{5A1AA45D-961D-4471-AFB6-2210482A7A5B}"/>
-    <dgm:cxn modelId="{6B633A10-6BF9-47F2-8E1D-4D47F59B373A}" type="presOf" srcId="{A1982655-368E-48FA-A8DF-4F78DF68F90E}" destId="{325F7119-C85C-4413-BC94-193F7E3763E9}" srcOrd="0" destOrd="0" presId="urn:microsoft.com/office/officeart/2005/8/layout/hList1"/>
-    <dgm:cxn modelId="{10FCF4DD-F79F-4E90-8653-39FE5B641A3E}" type="presParOf" srcId="{325F7119-C85C-4413-BC94-193F7E3763E9}" destId="{266FD531-8B7B-42E4-9440-FEE7FBD979B9}" srcOrd="0" destOrd="0" presId="urn:microsoft.com/office/officeart/2005/8/layout/hList1"/>
-    <dgm:cxn modelId="{2969AFD9-8BB2-444D-B30C-66A0EA4667EE}" type="presParOf" srcId="{266FD531-8B7B-42E4-9440-FEE7FBD979B9}" destId="{29991A5B-2369-4089-8BAB-88A89190D681}" srcOrd="0" destOrd="0" presId="urn:microsoft.com/office/officeart/2005/8/layout/hList1"/>
-    <dgm:cxn modelId="{6E07BDFD-2E84-45A1-9769-98DF8B7EA836}" type="presParOf" srcId="{266FD531-8B7B-42E4-9440-FEE7FBD979B9}" destId="{A93AB908-25A2-4594-9F60-57F85A896FF8}" srcOrd="1" destOrd="0" presId="urn:microsoft.com/office/officeart/2005/8/layout/hList1"/>
-    <dgm:cxn modelId="{5BD4FDDA-A8F3-4C31-B636-5C284F088C9A}" type="presParOf" srcId="{325F7119-C85C-4413-BC94-193F7E3763E9}" destId="{2DF0864C-C74D-412B-AD85-497296EDCE94}" srcOrd="1" destOrd="0" presId="urn:microsoft.com/office/officeart/2005/8/layout/hList1"/>
-    <dgm:cxn modelId="{7670075C-BDD5-4CA7-B0B6-ABFE40C6B6DD}" type="presParOf" srcId="{325F7119-C85C-4413-BC94-193F7E3763E9}" destId="{6DDF5B2F-AB28-4B64-97C5-5B79E7133D1E}" srcOrd="2" destOrd="0" presId="urn:microsoft.com/office/officeart/2005/8/layout/hList1"/>
-    <dgm:cxn modelId="{4250E7D4-4D91-42DA-95A6-0BD9626E8DFD}" type="presParOf" srcId="{6DDF5B2F-AB28-4B64-97C5-5B79E7133D1E}" destId="{2A155A8E-DDF4-4A76-B76C-BB5E58ADDDD0}" srcOrd="0" destOrd="0" presId="urn:microsoft.com/office/officeart/2005/8/layout/hList1"/>
-    <dgm:cxn modelId="{3300AEE9-46DE-4F9F-91B2-1DDBDE16E965}" type="presParOf" srcId="{6DDF5B2F-AB28-4B64-97C5-5B79E7133D1E}" destId="{D412A4D6-F5D0-4DC0-9210-699369CAF543}" srcOrd="1" destOrd="0" presId="urn:microsoft.com/office/officeart/2005/8/layout/hList1"/>
-    <dgm:cxn modelId="{13DC77F1-F1AD-4138-9932-6D0570C338F1}" type="presParOf" srcId="{325F7119-C85C-4413-BC94-193F7E3763E9}" destId="{1759B6C8-9951-48D7-ACE3-C00CC17601A7}" srcOrd="3" destOrd="0" presId="urn:microsoft.com/office/officeart/2005/8/layout/hList1"/>
-    <dgm:cxn modelId="{3F247192-0D86-4223-B157-A987A9A0AFE2}" type="presParOf" srcId="{325F7119-C85C-4413-BC94-193F7E3763E9}" destId="{2FDDCA28-6D74-4EBD-85B6-139F0C1C46E8}" srcOrd="4" destOrd="0" presId="urn:microsoft.com/office/officeart/2005/8/layout/hList1"/>
-    <dgm:cxn modelId="{2A814E6A-D737-430F-A376-16FDD0D55F8D}" type="presParOf" srcId="{2FDDCA28-6D74-4EBD-85B6-139F0C1C46E8}" destId="{2C59AD4A-3DFC-4747-8593-9299AE6C9F39}" srcOrd="0" destOrd="0" presId="urn:microsoft.com/office/officeart/2005/8/layout/hList1"/>
-    <dgm:cxn modelId="{03CBF1CE-42BC-4696-A1FB-7BD0E3FB4372}" type="presParOf" srcId="{2FDDCA28-6D74-4EBD-85B6-139F0C1C46E8}" destId="{E0DFD955-4FAF-4814-BFE5-7EE315E0E314}" srcOrd="1" destOrd="0" presId="urn:microsoft.com/office/officeart/2005/8/layout/hList1"/>
+    <dgm:cxn modelId="{6A250DCE-790D-49FC-84C1-D82D2C7120E9}" type="presOf" srcId="{56C1DDE7-FDB9-41DB-B14E-73DB0AD27DAB}" destId="{E0DFD955-4FAF-4814-BFE5-7EE315E0E314}" srcOrd="0" destOrd="1" presId="urn:microsoft.com/office/officeart/2005/8/layout/hList1"/>
+    <dgm:cxn modelId="{EBA5C264-9F28-43C4-B387-6E33611B1185}" type="presOf" srcId="{9B724F38-279D-4188-89FB-FCAE1AA2C003}" destId="{A93AB908-25A2-4594-9F60-57F85A896FF8}" srcOrd="0" destOrd="2" presId="urn:microsoft.com/office/officeart/2005/8/layout/hList1"/>
+    <dgm:cxn modelId="{57CA729D-E979-424E-B599-5C71B02D7A83}" type="presOf" srcId="{B1388908-A4A2-49EC-AB17-C7AD8150E733}" destId="{A93AB908-25A2-4594-9F60-57F85A896FF8}" srcOrd="0" destOrd="1" presId="urn:microsoft.com/office/officeart/2005/8/layout/hList1"/>
+    <dgm:cxn modelId="{7027873E-0D92-48FA-9956-3F019687C2AE}" type="presOf" srcId="{908B7A91-1ADF-444A-B830-9E211347D6D5}" destId="{D412A4D6-F5D0-4DC0-9210-699369CAF543}" srcOrd="0" destOrd="2" presId="urn:microsoft.com/office/officeart/2005/8/layout/hList1"/>
+    <dgm:cxn modelId="{0E303052-110A-4531-A828-33728A7F29FD}" type="presParOf" srcId="{325F7119-C85C-4413-BC94-193F7E3763E9}" destId="{266FD531-8B7B-42E4-9440-FEE7FBD979B9}" srcOrd="0" destOrd="0" presId="urn:microsoft.com/office/officeart/2005/8/layout/hList1"/>
+    <dgm:cxn modelId="{1F91905B-1F84-43F3-8924-1DE99F4411B3}" type="presParOf" srcId="{266FD531-8B7B-42E4-9440-FEE7FBD979B9}" destId="{29991A5B-2369-4089-8BAB-88A89190D681}" srcOrd="0" destOrd="0" presId="urn:microsoft.com/office/officeart/2005/8/layout/hList1"/>
+    <dgm:cxn modelId="{E6266FAA-5CAC-4AB2-938A-D01F74EF6AD3}" type="presParOf" srcId="{266FD531-8B7B-42E4-9440-FEE7FBD979B9}" destId="{A93AB908-25A2-4594-9F60-57F85A896FF8}" srcOrd="1" destOrd="0" presId="urn:microsoft.com/office/officeart/2005/8/layout/hList1"/>
+    <dgm:cxn modelId="{4570E211-3E91-44F2-9DCB-A17FB0A709AA}" type="presParOf" srcId="{325F7119-C85C-4413-BC94-193F7E3763E9}" destId="{2DF0864C-C74D-412B-AD85-497296EDCE94}" srcOrd="1" destOrd="0" presId="urn:microsoft.com/office/officeart/2005/8/layout/hList1"/>
+    <dgm:cxn modelId="{A2FD8641-1897-439D-BB72-B42C5D244E35}" type="presParOf" srcId="{325F7119-C85C-4413-BC94-193F7E3763E9}" destId="{6DDF5B2F-AB28-4B64-97C5-5B79E7133D1E}" srcOrd="2" destOrd="0" presId="urn:microsoft.com/office/officeart/2005/8/layout/hList1"/>
+    <dgm:cxn modelId="{042220EA-41EE-4D54-B501-F816E834849F}" type="presParOf" srcId="{6DDF5B2F-AB28-4B64-97C5-5B79E7133D1E}" destId="{2A155A8E-DDF4-4A76-B76C-BB5E58ADDDD0}" srcOrd="0" destOrd="0" presId="urn:microsoft.com/office/officeart/2005/8/layout/hList1"/>
+    <dgm:cxn modelId="{193AFE09-E094-4AD6-A5B9-FBDF4B5C3187}" type="presParOf" srcId="{6DDF5B2F-AB28-4B64-97C5-5B79E7133D1E}" destId="{D412A4D6-F5D0-4DC0-9210-699369CAF543}" srcOrd="1" destOrd="0" presId="urn:microsoft.com/office/officeart/2005/8/layout/hList1"/>
+    <dgm:cxn modelId="{6FC8D531-FA5A-42B7-9F0A-6BCB629858D7}" type="presParOf" srcId="{325F7119-C85C-4413-BC94-193F7E3763E9}" destId="{1759B6C8-9951-48D7-ACE3-C00CC17601A7}" srcOrd="3" destOrd="0" presId="urn:microsoft.com/office/officeart/2005/8/layout/hList1"/>
+    <dgm:cxn modelId="{60B9767F-8F1C-4F81-99AC-8A83BC5DB65F}" type="presParOf" srcId="{325F7119-C85C-4413-BC94-193F7E3763E9}" destId="{2FDDCA28-6D74-4EBD-85B6-139F0C1C46E8}" srcOrd="4" destOrd="0" presId="urn:microsoft.com/office/officeart/2005/8/layout/hList1"/>
+    <dgm:cxn modelId="{60924C36-DCF8-4113-8685-CB33E5F1C031}" type="presParOf" srcId="{2FDDCA28-6D74-4EBD-85B6-139F0C1C46E8}" destId="{2C59AD4A-3DFC-4747-8593-9299AE6C9F39}" srcOrd="0" destOrd="0" presId="urn:microsoft.com/office/officeart/2005/8/layout/hList1"/>
+    <dgm:cxn modelId="{DE9F5E44-72A1-41FE-8E7A-85ADEFC9D23C}" type="presParOf" srcId="{2FDDCA28-6D74-4EBD-85B6-139F0C1C46E8}" destId="{E0DFD955-4FAF-4814-BFE5-7EE315E0E314}" srcOrd="1" destOrd="0" presId="urn:microsoft.com/office/officeart/2005/8/layout/hList1"/>
   </dgm:cxnLst>
   <dgm:bg/>
   <dgm:whole/>
@@ -6451,7 +6683,7 @@
 </file>
 
 <file path=customXml/itemProps1.xml><?xml version="1.0" encoding="utf-8"?>
-<ds:datastoreItem xmlns:ds="http://schemas.openxmlformats.org/officeDocument/2006/customXml" ds:itemID="{7532F617-1845-46D2-A379-FB52F98FBD65}">
+<ds:datastoreItem xmlns:ds="http://schemas.openxmlformats.org/officeDocument/2006/customXml" ds:itemID="{19F13186-9E62-4FC1-BD0F-53F969AFFFD4}">
   <ds:schemaRefs>
     <ds:schemaRef ds:uri="http://schemas.openxmlformats.org/officeDocument/2006/bibliography"/>
   </ds:schemaRefs>

</xml_diff>